<commit_message>
Updated code documentation and made sure it functions as expected
</commit_message>
<xml_diff>
--- a/Networking Module Complete Sprint 1.docx
+++ b/Networking Module Complete Sprint 1.docx
@@ -73,7 +73,11 @@
           <w:tcPr>
             <w:tcW w:w="7465" w:type="dxa"/>
           </w:tcPr>
-          <w:p/>
+          <w:p>
+            <w:r>
+              <w:t>Taden Marston</w:t>
+            </w:r>
+          </w:p>
         </w:tc>
       </w:tr>
       <w:tr>
@@ -105,7 +109,11 @@
           <w:tcPr>
             <w:tcW w:w="7465" w:type="dxa"/>
           </w:tcPr>
-          <w:p/>
+          <w:p>
+            <w:r>
+              <w:t>Sprint 1</w:t>
+            </w:r>
+          </w:p>
         </w:tc>
       </w:tr>
     </w:tbl>
@@ -574,6 +582,9 @@
               <w:spacing w:line="256" w:lineRule="auto"/>
               <w:ind w:left="0"/>
             </w:pPr>
+            <w:r>
+              <w:t>X</w:t>
+            </w:r>
           </w:p>
         </w:tc>
         <w:tc>
@@ -828,6 +839,9 @@
             <w:pPr>
               <w:jc w:val="center"/>
             </w:pPr>
+            <w:r>
+              <w:t>Yes I did. I created a peer to peer file sending program.</w:t>
+            </w:r>
           </w:p>
         </w:tc>
       </w:tr>
@@ -987,8 +1001,8 @@
         <w:tblLook w:val="04A0" w:firstRow="1" w:lastRow="0" w:firstColumn="1" w:lastColumn="0" w:noHBand="0" w:noVBand="1"/>
       </w:tblPr>
       <w:tblGrid>
-        <w:gridCol w:w="4355"/>
-        <w:gridCol w:w="4275"/>
+        <w:gridCol w:w="4347"/>
+        <w:gridCol w:w="4283"/>
       </w:tblGrid>
       <w:tr>
         <w:tc>
@@ -1022,6 +1036,9 @@
               <w:pStyle w:val="ListParagraph"/>
               <w:ind w:left="0"/>
             </w:pPr>
+            <w:r>
+              <w:t>12</w:t>
+            </w:r>
           </w:p>
         </w:tc>
       </w:tr>
@@ -1057,6 +1074,9 @@
               <w:pStyle w:val="ListParagraph"/>
               <w:ind w:left="0"/>
             </w:pPr>
+            <w:r>
+              <w:t>3</w:t>
+            </w:r>
           </w:p>
         </w:tc>
       </w:tr>

</xml_diff>